<commit_message>
last commit after 27/04/2017
</commit_message>
<xml_diff>
--- a/Lecture notes/Selenium WebDriver + C#.docx
+++ b/Lecture notes/Selenium WebDriver + C#.docx
@@ -151,7 +151,7 @@
     <w:p>
       <w:pPr>
         <w:rPr>
-          <w:lang w:val="ru-RU"/>
+          <w:lang w:val="en-US"/>
         </w:rPr>
       </w:pPr>
       <w:r>
@@ -162,7 +162,7 @@
       </w:r>
       <w:r>
         <w:rPr>
-          <w:lang w:val="ru-RU"/>
+          <w:lang w:val="en-US"/>
         </w:rPr>
         <w:t xml:space="preserve"> </w:t>
       </w:r>
@@ -170,19 +170,47 @@
         <w:rPr>
           <w:lang w:val="ru-RU"/>
         </w:rPr>
-        <w:t xml:space="preserve">следующий правильный </w:t>
-      </w:r>
+        <w:t>следующий</w:t>
+      </w:r>
+      <w:r>
+        <w:rPr>
+          <w:lang w:val="en-US"/>
+        </w:rPr>
+        <w:t xml:space="preserve"> </w:t>
+      </w:r>
+      <w:r>
+        <w:rPr>
+          <w:lang w:val="ru-RU"/>
+        </w:rPr>
+        <w:t>правильный</w:t>
+      </w:r>
+      <w:r>
+        <w:rPr>
+          <w:lang w:val="en-US"/>
+        </w:rPr>
+        <w:t xml:space="preserve"> </w:t>
+      </w:r>
+      <w:proofErr w:type="spellStart"/>
       <w:r>
         <w:rPr>
           <w:lang w:val="en-US"/>
         </w:rPr>
         <w:t>xpath</w:t>
       </w:r>
-      <w:r>
-        <w:rPr>
-          <w:lang w:val="ru-RU"/>
-        </w:rPr>
-        <w:t>: .//</w:t>
+      <w:proofErr w:type="spellEnd"/>
+      <w:proofErr w:type="gramStart"/>
+      <w:r>
+        <w:rPr>
+          <w:lang w:val="en-US"/>
+        </w:rPr>
+        <w:t>: .</w:t>
+      </w:r>
+      <w:proofErr w:type="gramEnd"/>
+      <w:r>
+        <w:rPr>
+          <w:lang w:val="en-US"/>
+        </w:rPr>
+        <w:t>//</w:t>
       </w:r>
       <w:r>
         <w:rPr>
@@ -192,7 +220,7 @@
       </w:r>
       <w:r>
         <w:rPr>
-          <w:lang w:val="ru-RU"/>
+          <w:lang w:val="en-US"/>
         </w:rPr>
         <w:t>[@</w:t>
       </w:r>
@@ -204,7 +232,7 @@
       </w:r>
       <w:r>
         <w:rPr>
-          <w:lang w:val="ru-RU"/>
+          <w:lang w:val="en-US"/>
         </w:rPr>
         <w:t>='</w:t>
       </w:r>
@@ -216,7 +244,7 @@
       </w:r>
       <w:r>
         <w:rPr>
-          <w:lang w:val="ru-RU"/>
+          <w:lang w:val="en-US"/>
         </w:rPr>
         <w:t>-</w:t>
       </w:r>
@@ -228,7 +256,7 @@
       </w:r>
       <w:r>
         <w:rPr>
-          <w:lang w:val="ru-RU"/>
+          <w:lang w:val="en-US"/>
         </w:rPr>
         <w:t>']//</w:t>
       </w:r>
@@ -240,7 +268,7 @@
       </w:r>
       <w:r>
         <w:rPr>
-          <w:lang w:val="ru-RU"/>
+          <w:lang w:val="en-US"/>
         </w:rPr>
         <w:t>[@</w:t>
       </w:r>
@@ -252,7 +280,7 @@
       </w:r>
       <w:r>
         <w:rPr>
-          <w:lang w:val="ru-RU"/>
+          <w:lang w:val="en-US"/>
         </w:rPr>
         <w:t>='</w:t>
       </w:r>
@@ -264,10 +292,11 @@
       </w:r>
       <w:r>
         <w:rPr>
-          <w:lang w:val="ru-RU"/>
+          <w:lang w:val="en-US"/>
         </w:rPr>
         <w:t xml:space="preserve"> </w:t>
       </w:r>
+      <w:proofErr w:type="spellStart"/>
       <w:r>
         <w:rPr>
           <w:lang w:val="en-US"/>
@@ -276,7 +305,7 @@
       </w:r>
       <w:r>
         <w:rPr>
-          <w:lang w:val="ru-RU"/>
+          <w:lang w:val="en-US"/>
         </w:rPr>
         <w:t>_</w:t>
       </w:r>
@@ -286,21 +315,24 @@
         </w:rPr>
         <w:t>selectable</w:t>
       </w:r>
-      <w:r>
-        <w:rPr>
-          <w:lang w:val="ru-RU"/>
+      <w:proofErr w:type="spellEnd"/>
+      <w:r>
+        <w:rPr>
+          <w:lang w:val="en-US"/>
         </w:rPr>
         <w:t>']//</w:t>
       </w:r>
+      <w:proofErr w:type="spellStart"/>
       <w:r>
         <w:rPr>
           <w:lang w:val="en-US"/>
         </w:rPr>
         <w:t>img</w:t>
       </w:r>
-      <w:r>
-        <w:rPr>
-          <w:lang w:val="ru-RU"/>
+      <w:proofErr w:type="spellEnd"/>
+      <w:r>
+        <w:rPr>
+          <w:lang w:val="en-US"/>
         </w:rPr>
         <w:t>[@</w:t>
       </w:r>
@@ -312,7 +344,7 @@
       </w:r>
       <w:r>
         <w:rPr>
-          <w:lang w:val="ru-RU"/>
+          <w:lang w:val="en-US"/>
         </w:rPr>
         <w:t>='</w:t>
       </w:r>
@@ -324,7 +356,7 @@
       </w:r>
       <w:r>
         <w:rPr>
-          <w:lang w:val="ru-RU"/>
+          <w:lang w:val="en-US"/>
         </w:rPr>
         <w:t>-</w:t>
       </w:r>
@@ -336,7 +368,7 @@
       </w:r>
       <w:r>
         <w:rPr>
-          <w:lang w:val="ru-RU"/>
+          <w:lang w:val="en-US"/>
         </w:rPr>
         <w:t xml:space="preserve"> </w:t>
       </w:r>
@@ -348,10 +380,11 @@
       </w:r>
       <w:r>
         <w:rPr>
-          <w:lang w:val="ru-RU"/>
+          <w:lang w:val="en-US"/>
         </w:rPr>
         <w:t>-</w:t>
       </w:r>
+      <w:proofErr w:type="spellStart"/>
       <w:r>
         <w:rPr>
           <w:lang w:val="en-US"/>
@@ -360,7 +393,7 @@
       </w:r>
       <w:r>
         <w:rPr>
-          <w:lang w:val="ru-RU"/>
+          <w:lang w:val="en-US"/>
         </w:rPr>
         <w:t>_</w:t>
       </w:r>
@@ -372,7 +405,7 @@
       </w:r>
       <w:r>
         <w:rPr>
-          <w:lang w:val="ru-RU"/>
+          <w:lang w:val="en-US"/>
         </w:rPr>
         <w:t>_</w:t>
       </w:r>
@@ -382,9 +415,10 @@
         </w:rPr>
         <w:t>L</w:t>
       </w:r>
-      <w:r>
-        <w:rPr>
-          <w:lang w:val="ru-RU"/>
+      <w:proofErr w:type="spellEnd"/>
+      <w:r>
+        <w:rPr>
+          <w:lang w:val="en-US"/>
         </w:rPr>
         <w:t>']</w:t>
       </w:r>
@@ -395,12 +429,14 @@
           <w:lang w:val="ru-RU"/>
         </w:rPr>
       </w:pPr>
+      <w:proofErr w:type="spellStart"/>
       <w:r>
         <w:rPr>
           <w:lang w:val="en-US"/>
         </w:rPr>
         <w:t>Div</w:t>
       </w:r>
+      <w:proofErr w:type="spellEnd"/>
       <w:r>
         <w:rPr>
           <w:lang w:val="ru-RU"/>
@@ -455,7 +491,7 @@
     <w:p>
       <w:pPr>
         <w:rPr>
-          <w:lang w:val="en-US"/>
+          <w:lang w:val="ru-RU"/>
         </w:rPr>
       </w:pPr>
       <w:r>
@@ -464,17 +500,47 @@
         </w:rPr>
         <w:t xml:space="preserve">Сокращенный </w:t>
       </w:r>
-      <w:r>
-        <w:rPr>
-          <w:lang w:val="en-US"/>
-        </w:rPr>
-        <w:t xml:space="preserve">xpath: </w:t>
-      </w:r>
-      <w:r>
-        <w:rPr>
-          <w:lang w:val="en-US"/>
-        </w:rPr>
-        <w:t>(.//img)[4]</w:t>
+      <w:proofErr w:type="spellStart"/>
+      <w:r>
+        <w:rPr>
+          <w:lang w:val="en-US"/>
+        </w:rPr>
+        <w:t>xpath</w:t>
+      </w:r>
+      <w:proofErr w:type="spellEnd"/>
+      <w:r>
+        <w:rPr>
+          <w:lang w:val="ru-RU"/>
+        </w:rPr>
+        <w:t xml:space="preserve">: </w:t>
+      </w:r>
+      <w:proofErr w:type="gramStart"/>
+      <w:r>
+        <w:rPr>
+          <w:lang w:val="ru-RU"/>
+        </w:rPr>
+        <w:t>(./</w:t>
+      </w:r>
+      <w:proofErr w:type="gramEnd"/>
+      <w:r>
+        <w:rPr>
+          <w:lang w:val="ru-RU"/>
+        </w:rPr>
+        <w:t>/</w:t>
+      </w:r>
+      <w:proofErr w:type="spellStart"/>
+      <w:r>
+        <w:rPr>
+          <w:lang w:val="en-US"/>
+        </w:rPr>
+        <w:t>img</w:t>
+      </w:r>
+      <w:proofErr w:type="spellEnd"/>
+      <w:r>
+        <w:rPr>
+          <w:lang w:val="ru-RU"/>
+        </w:rPr>
+        <w:t>)[4]</w:t>
       </w:r>
     </w:p>
     <w:p>
@@ -763,13 +829,6 @@
       </w:pPr>
       <w:bookmarkStart w:id="0" w:name="_GoBack"/>
       <w:bookmarkEnd w:id="0"/>
-    </w:p>
-    <w:p>
-      <w:pPr>
-        <w:rPr>
-          <w:lang w:val="ru-RU"/>
-        </w:rPr>
-      </w:pPr>
     </w:p>
     <w:sectPr>
       <w:pgSz w:w="11906" w:h="16838"/>

</xml_diff>

<commit_message>
last commit from 15/05/2017
</commit_message>
<xml_diff>
--- a/Lecture notes/Selenium WebDriver + C#.docx
+++ b/Lecture notes/Selenium WebDriver + C#.docx
@@ -151,7 +151,7 @@
     <w:p>
       <w:pPr>
         <w:rPr>
-          <w:lang w:val="ru-RU"/>
+          <w:lang w:val="en-US"/>
         </w:rPr>
       </w:pPr>
       <w:r>
@@ -162,7 +162,7 @@
       </w:r>
       <w:r>
         <w:rPr>
-          <w:lang w:val="ru-RU"/>
+          <w:lang w:val="en-US"/>
         </w:rPr>
         <w:t xml:space="preserve"> </w:t>
       </w:r>
@@ -174,7 +174,7 @@
       </w:r>
       <w:r>
         <w:rPr>
-          <w:lang w:val="ru-RU"/>
+          <w:lang w:val="en-US"/>
         </w:rPr>
         <w:t xml:space="preserve"> </w:t>
       </w:r>
@@ -186,7 +186,7 @@
       </w:r>
       <w:r>
         <w:rPr>
-          <w:lang w:val="ru-RU"/>
+          <w:lang w:val="en-US"/>
         </w:rPr>
         <w:t xml:space="preserve"> </w:t>
       </w:r>
@@ -198,7 +198,7 @@
       </w:r>
       <w:r>
         <w:rPr>
-          <w:lang w:val="ru-RU"/>
+          <w:lang w:val="en-US"/>
         </w:rPr>
         <w:t>: .//</w:t>
       </w:r>
@@ -210,7 +210,7 @@
       </w:r>
       <w:r>
         <w:rPr>
-          <w:lang w:val="ru-RU"/>
+          <w:lang w:val="en-US"/>
         </w:rPr>
         <w:t>[@</w:t>
       </w:r>
@@ -222,7 +222,7 @@
       </w:r>
       <w:r>
         <w:rPr>
-          <w:lang w:val="ru-RU"/>
+          <w:lang w:val="en-US"/>
         </w:rPr>
         <w:t>='</w:t>
       </w:r>
@@ -234,7 +234,7 @@
       </w:r>
       <w:r>
         <w:rPr>
-          <w:lang w:val="ru-RU"/>
+          <w:lang w:val="en-US"/>
         </w:rPr>
         <w:t>-</w:t>
       </w:r>
@@ -246,7 +246,7 @@
       </w:r>
       <w:r>
         <w:rPr>
-          <w:lang w:val="ru-RU"/>
+          <w:lang w:val="en-US"/>
         </w:rPr>
         <w:t>']//</w:t>
       </w:r>
@@ -258,7 +258,7 @@
       </w:r>
       <w:r>
         <w:rPr>
-          <w:lang w:val="ru-RU"/>
+          <w:lang w:val="en-US"/>
         </w:rPr>
         <w:t>[@</w:t>
       </w:r>
@@ -270,7 +270,7 @@
       </w:r>
       <w:r>
         <w:rPr>
-          <w:lang w:val="ru-RU"/>
+          <w:lang w:val="en-US"/>
         </w:rPr>
         <w:t>='</w:t>
       </w:r>
@@ -282,7 +282,7 @@
       </w:r>
       <w:r>
         <w:rPr>
-          <w:lang w:val="ru-RU"/>
+          <w:lang w:val="en-US"/>
         </w:rPr>
         <w:t xml:space="preserve"> </w:t>
       </w:r>
@@ -294,7 +294,7 @@
       </w:r>
       <w:r>
         <w:rPr>
-          <w:lang w:val="ru-RU"/>
+          <w:lang w:val="en-US"/>
         </w:rPr>
         <w:t>_</w:t>
       </w:r>
@@ -306,7 +306,7 @@
       </w:r>
       <w:r>
         <w:rPr>
-          <w:lang w:val="ru-RU"/>
+          <w:lang w:val="en-US"/>
         </w:rPr>
         <w:t>']//</w:t>
       </w:r>
@@ -318,7 +318,7 @@
       </w:r>
       <w:r>
         <w:rPr>
-          <w:lang w:val="ru-RU"/>
+          <w:lang w:val="en-US"/>
         </w:rPr>
         <w:t>[@</w:t>
       </w:r>
@@ -330,7 +330,7 @@
       </w:r>
       <w:r>
         <w:rPr>
-          <w:lang w:val="ru-RU"/>
+          <w:lang w:val="en-US"/>
         </w:rPr>
         <w:t>='</w:t>
       </w:r>
@@ -342,7 +342,7 @@
       </w:r>
       <w:r>
         <w:rPr>
-          <w:lang w:val="ru-RU"/>
+          <w:lang w:val="en-US"/>
         </w:rPr>
         <w:t>-</w:t>
       </w:r>
@@ -354,7 +354,7 @@
       </w:r>
       <w:r>
         <w:rPr>
-          <w:lang w:val="ru-RU"/>
+          <w:lang w:val="en-US"/>
         </w:rPr>
         <w:t xml:space="preserve"> </w:t>
       </w:r>
@@ -366,7 +366,7 @@
       </w:r>
       <w:r>
         <w:rPr>
-          <w:lang w:val="ru-RU"/>
+          <w:lang w:val="en-US"/>
         </w:rPr>
         <w:t>-</w:t>
       </w:r>
@@ -378,7 +378,7 @@
       </w:r>
       <w:r>
         <w:rPr>
-          <w:lang w:val="ru-RU"/>
+          <w:lang w:val="en-US"/>
         </w:rPr>
         <w:t>_</w:t>
       </w:r>
@@ -390,7 +390,7 @@
       </w:r>
       <w:r>
         <w:rPr>
-          <w:lang w:val="ru-RU"/>
+          <w:lang w:val="en-US"/>
         </w:rPr>
         <w:t>_</w:t>
       </w:r>
@@ -402,7 +402,7 @@
       </w:r>
       <w:r>
         <w:rPr>
-          <w:lang w:val="ru-RU"/>
+          <w:lang w:val="en-US"/>
         </w:rPr>
         <w:t>']</w:t>
       </w:r>
@@ -698,113 +698,261 @@
           <w:b/>
           <w:lang w:val="ru-RU"/>
         </w:rPr>
-        <w:t xml:space="preserve">Скрыть логотип </w:t>
-      </w:r>
+        <w:t xml:space="preserve">Скрыть логотип яндекса на </w:t>
+      </w:r>
+      <w:r>
+        <w:rPr>
+          <w:b/>
+          <w:lang w:val="en-US"/>
+        </w:rPr>
+        <w:t>yandex</w:t>
+      </w:r>
+      <w:r>
+        <w:rPr>
+          <w:b/>
+          <w:lang w:val="ru-RU"/>
+        </w:rPr>
+        <w:t>.</w:t>
+      </w:r>
+      <w:r>
+        <w:rPr>
+          <w:b/>
+          <w:lang w:val="en-US"/>
+        </w:rPr>
+        <w:t>ua</w:t>
+      </w:r>
+      <w:r>
+        <w:rPr>
+          <w:b/>
+          <w:lang w:val="ru-RU"/>
+        </w:rPr>
+        <w:t>:</w:t>
+      </w:r>
+      <w:r>
+        <w:rPr>
+          <w:lang w:val="ru-RU"/>
+        </w:rPr>
+        <w:t xml:space="preserve"> Ввести в консоли браузера:</w:t>
+      </w:r>
+      <w:r>
+        <w:rPr>
+          <w:lang w:val="ru-RU"/>
+        </w:rPr>
+        <w:t xml:space="preserve"> </w:t>
+      </w:r>
+      <w:r>
+        <w:rPr>
+          <w:lang w:val="ru-RU"/>
+        </w:rPr>
+        <w:t>$(".home-logo__default").hide("slow");</w:t>
+      </w:r>
+      <w:r>
+        <w:rPr>
+          <w:lang w:val="ru-RU"/>
+        </w:rPr>
+        <w:t xml:space="preserve"> Для обратного показа логотипа </w:t>
+      </w:r>
+      <w:r>
+        <w:rPr>
+          <w:lang w:val="en-US"/>
+        </w:rPr>
+        <w:t>hide</w:t>
+      </w:r>
+      <w:r>
+        <w:rPr>
+          <w:lang w:val="ru-RU"/>
+        </w:rPr>
+        <w:t xml:space="preserve"> </w:t>
+      </w:r>
+      <w:r>
+        <w:rPr>
+          <w:lang w:val="ru-RU"/>
+        </w:rPr>
+        <w:t xml:space="preserve">необходимо заменить на </w:t>
+      </w:r>
+      <w:r>
+        <w:rPr>
+          <w:lang w:val="en-US"/>
+        </w:rPr>
+        <w:t>show</w:t>
+      </w:r>
+      <w:r>
+        <w:rPr>
+          <w:lang w:val="ru-RU"/>
+        </w:rPr>
+        <w:t>.</w:t>
+      </w:r>
+    </w:p>
+    <w:p>
+      <w:pPr>
+        <w:pStyle w:val="2"/>
+        <w:rPr>
+          <w:lang w:val="ru-RU"/>
+        </w:rPr>
+      </w:pPr>
+      <w:r>
+        <w:rPr>
+          <w:lang w:val="ru-RU"/>
+        </w:rPr>
+        <w:t xml:space="preserve">Работа с </w:t>
+      </w:r>
+      <w:r>
+        <w:rPr>
+          <w:lang w:val="en-US"/>
+        </w:rPr>
+        <w:t>NUnit</w:t>
+      </w:r>
+    </w:p>
+    <w:p>
+      <w:pPr>
+        <w:rPr>
+          <w:lang w:val="ru-RU"/>
+        </w:rPr>
+      </w:pPr>
+      <w:r>
+        <w:rPr>
+          <w:lang w:val="ru-RU"/>
+        </w:rPr>
+        <w:t>[</w:t>
+      </w:r>
+      <w:r>
+        <w:rPr>
+          <w:lang w:val="en-US"/>
+        </w:rPr>
+        <w:t>SetUp</w:t>
+      </w:r>
+      <w:r>
+        <w:rPr>
+          <w:lang w:val="ru-RU"/>
+        </w:rPr>
+        <w:t xml:space="preserve">]  - </w:t>
+      </w:r>
+      <w:r>
+        <w:rPr>
+          <w:lang w:val="ru-RU"/>
+        </w:rPr>
+        <w:t>исполняется перед запуском тест-кейсов.</w:t>
+      </w:r>
+    </w:p>
+    <w:p>
+      <w:pPr>
+        <w:rPr>
+          <w:lang w:val="ru-RU"/>
+        </w:rPr>
+      </w:pPr>
+      <w:r>
+        <w:rPr>
+          <w:lang w:val="ru-RU"/>
+        </w:rPr>
+        <w:t>[</w:t>
+      </w:r>
+      <w:r>
+        <w:rPr>
+          <w:lang w:val="en-US"/>
+        </w:rPr>
+        <w:t>TearDown</w:t>
+      </w:r>
+      <w:r>
+        <w:rPr>
+          <w:lang w:val="ru-RU"/>
+        </w:rPr>
+        <w:t xml:space="preserve">] – </w:t>
+      </w:r>
+      <w:r>
+        <w:rPr>
+          <w:lang w:val="ru-RU"/>
+        </w:rPr>
+        <w:t>исполняется после прохождения тестов.</w:t>
+      </w:r>
+    </w:p>
+    <w:p>
+      <w:pPr>
+        <w:rPr>
+          <w:lang w:val="ru-RU"/>
+        </w:rPr>
+      </w:pPr>
+      <w:r>
+        <w:rPr>
+          <w:lang w:val="ru-RU"/>
+        </w:rPr>
+        <w:t>[</w:t>
+      </w:r>
+      <w:r>
+        <w:rPr>
+          <w:lang w:val="en-US"/>
+        </w:rPr>
+        <w:t>Ignore</w:t>
+      </w:r>
+      <w:r>
+        <w:rPr>
+          <w:lang w:val="ru-RU"/>
+        </w:rPr>
+        <w:t>]</w:t>
+      </w:r>
+      <w:r>
+        <w:rPr>
+          <w:lang w:val="ru-RU"/>
+        </w:rPr>
+        <w:t xml:space="preserve"> </w:t>
+      </w:r>
+      <w:r>
+        <w:rPr>
+          <w:lang w:val="ru-RU"/>
+        </w:rPr>
+        <w:t>– игнорировать находящуюся в тестовом классе серию тест-кейсов.</w:t>
+      </w:r>
+    </w:p>
+    <w:p>
+      <w:pPr>
+        <w:rPr>
+          <w:lang w:val="ru-RU"/>
+        </w:rPr>
+      </w:pPr>
+      <w:r>
+        <w:rPr>
+          <w:lang w:val="ru-RU"/>
+        </w:rPr>
+        <w:t>[</w:t>
+      </w:r>
+      <w:r>
+        <w:rPr>
+          <w:lang w:val="en-US"/>
+        </w:rPr>
+        <w:t>Paralle</w:t>
+      </w:r>
+      <w:r>
+        <w:rPr>
+          <w:lang w:val="en-US"/>
+        </w:rPr>
+        <w:t>liza</w:t>
+      </w:r>
+      <w:r>
+        <w:rPr>
+          <w:lang w:val="en-US"/>
+        </w:rPr>
+        <w:t>ble</w:t>
+      </w:r>
+      <w:r>
+        <w:rPr>
+          <w:lang w:val="ru-RU"/>
+        </w:rPr>
+        <w:t xml:space="preserve">] </w:t>
+      </w:r>
+      <w:r>
+        <w:rPr>
+          <w:lang w:val="ru-RU"/>
+        </w:rPr>
+        <w:t>– параллельный запуск тест-кейсов из разных классов.</w:t>
+      </w:r>
+    </w:p>
+    <w:p>
+      <w:pPr>
+        <w:rPr>
+          <w:lang w:val="ru-RU"/>
+        </w:rPr>
+      </w:pPr>
       <w:bookmarkStart w:id="0" w:name="_GoBack"/>
-      <w:r>
-        <w:rPr>
-          <w:b/>
-          <w:lang w:val="ru-RU"/>
-        </w:rPr>
-        <w:t>яндекса</w:t>
-      </w:r>
       <w:bookmarkEnd w:id="0"/>
-      <w:r>
-        <w:rPr>
-          <w:b/>
-          <w:lang w:val="ru-RU"/>
-        </w:rPr>
-        <w:t xml:space="preserve"> на </w:t>
-      </w:r>
-      <w:r>
-        <w:rPr>
-          <w:b/>
-          <w:lang w:val="en-US"/>
-        </w:rPr>
-        <w:t>yandex</w:t>
-      </w:r>
-      <w:r>
-        <w:rPr>
-          <w:b/>
-          <w:lang w:val="ru-RU"/>
-        </w:rPr>
-        <w:t>.</w:t>
-      </w:r>
-      <w:r>
-        <w:rPr>
-          <w:b/>
-          <w:lang w:val="en-US"/>
-        </w:rPr>
-        <w:t>ua</w:t>
-      </w:r>
-      <w:r>
-        <w:rPr>
-          <w:b/>
-          <w:lang w:val="ru-RU"/>
-        </w:rPr>
-        <w:t>:</w:t>
-      </w:r>
-      <w:r>
-        <w:rPr>
-          <w:lang w:val="ru-RU"/>
-        </w:rPr>
-        <w:t xml:space="preserve"> Ввести в консоли браузера:</w:t>
-      </w:r>
-      <w:r>
-        <w:rPr>
-          <w:lang w:val="ru-RU"/>
-        </w:rPr>
-        <w:t xml:space="preserve"> </w:t>
-      </w:r>
-      <w:r>
-        <w:rPr>
-          <w:lang w:val="ru-RU"/>
-        </w:rPr>
-        <w:t>$(".home-logo__default").hide("slow");</w:t>
-      </w:r>
-      <w:r>
-        <w:rPr>
-          <w:lang w:val="ru-RU"/>
-        </w:rPr>
-        <w:t xml:space="preserve"> Для обратного показа логотипа </w:t>
-      </w:r>
-      <w:r>
-        <w:rPr>
-          <w:lang w:val="en-US"/>
-        </w:rPr>
-        <w:t>hide</w:t>
-      </w:r>
-      <w:r>
-        <w:rPr>
-          <w:lang w:val="ru-RU"/>
-        </w:rPr>
-        <w:t xml:space="preserve"> </w:t>
-      </w:r>
-      <w:r>
-        <w:rPr>
-          <w:lang w:val="ru-RU"/>
-        </w:rPr>
-        <w:t xml:space="preserve">необходимо заменить на </w:t>
-      </w:r>
-      <w:r>
-        <w:rPr>
-          <w:lang w:val="en-US"/>
-        </w:rPr>
-        <w:t>show</w:t>
-      </w:r>
-      <w:r>
-        <w:rPr>
-          <w:lang w:val="ru-RU"/>
-        </w:rPr>
-        <w:t>.</w:t>
-      </w:r>
-    </w:p>
-    <w:p>
-      <w:pPr>
-        <w:rPr>
-          <w:lang w:val="ru-RU"/>
-        </w:rPr>
-      </w:pPr>
     </w:p>
     <w:sectPr>
       <w:pgSz w:w="11906" w:h="16838"/>

</xml_diff>